<commit_message>
Notes: Jenkins with Selenium Integration
</commit_message>
<xml_diff>
--- a/Session4/Jenkins WIth Selenium.docx
+++ b/Session4/Jenkins WIth Selenium.docx
@@ -1,18 +1,24 @@
 
 <file path=word/document.xml><?xml version="1.0" encoding="utf-8"?>
-<w:document xmlns:wpc="http://schemas.microsoft.com/office/word/2010/wordprocessingCanvas" xmlns:cx="http://schemas.microsoft.com/office/drawing/2014/chartex" xmlns:cx1="http://schemas.microsoft.com/office/drawing/2015/9/8/chartex" xmlns:mc="http://schemas.openxmlformats.org/markup-compatibility/2006" xmlns:o="urn:schemas-microsoft-com:office:office" xmlns:r="http://schemas.openxmlformats.org/officeDocument/2006/relationships" xmlns:m="http://schemas.openxmlformats.org/officeDocument/2006/math" xmlns:v="urn:schemas-microsoft-com:vml" xmlns:wp14="http://schemas.microsoft.com/office/word/2010/wordprocessingDrawing" xmlns:wp="http://schemas.openxmlformats.org/drawingml/2006/wordprocessingDrawing" xmlns:w10="urn:schemas-microsoft-com:office:word" xmlns:w="http://schemas.openxmlformats.org/wordprocessingml/2006/main" xmlns:w14="http://schemas.microsoft.com/office/word/2010/wordml" xmlns:w15="http://schemas.microsoft.com/office/word/2012/wordml" xmlns:w16se="http://schemas.microsoft.com/office/word/2015/wordml/symex" xmlns:wpg="http://schemas.microsoft.com/office/word/2010/wordprocessingGroup" xmlns:wpi="http://schemas.microsoft.com/office/word/2010/wordprocessingInk" xmlns:wne="http://schemas.microsoft.com/office/word/2006/wordml" xmlns:wps="http://schemas.microsoft.com/office/word/2010/wordprocessingShape" mc:Ignorable="w14 w15 w16se wp14">
+<w:document xmlns:wpc="http://schemas.microsoft.com/office/word/2010/wordprocessingCanvas" xmlns:cx="http://schemas.microsoft.com/office/drawing/2014/chartex" xmlns:cx1="http://schemas.microsoft.com/office/drawing/2015/9/8/chartex" xmlns:cx2="http://schemas.microsoft.com/office/drawing/2015/10/21/chartex" xmlns:cx3="http://schemas.microsoft.com/office/drawing/2016/5/9/chartex" xmlns:cx4="http://schemas.microsoft.com/office/drawing/2016/5/10/chartex" xmlns:cx5="http://schemas.microsoft.com/office/drawing/2016/5/11/chartex" xmlns:cx6="http://schemas.microsoft.com/office/drawing/2016/5/12/chartex" xmlns:cx7="http://schemas.microsoft.com/office/drawing/2016/5/13/chartex" xmlns:cx8="http://schemas.microsoft.com/office/drawing/2016/5/14/chartex" xmlns:mc="http://schemas.openxmlformats.org/markup-compatibility/2006" xmlns:aink="http://schemas.microsoft.com/office/drawing/2016/ink" xmlns:am3d="http://schemas.microsoft.com/office/drawing/2017/model3d" xmlns:o="urn:schemas-microsoft-com:office:office" xmlns:r="http://schemas.openxmlformats.org/officeDocument/2006/relationships" xmlns:m="http://schemas.openxmlformats.org/officeDocument/2006/math" xmlns:v="urn:schemas-microsoft-com:vml" xmlns:wp14="http://schemas.microsoft.com/office/word/2010/wordprocessingDrawing" xmlns:wp="http://schemas.openxmlformats.org/drawingml/2006/wordprocessingDrawing" xmlns:w10="urn:schemas-microsoft-com:office:word" xmlns:w="http://schemas.openxmlformats.org/wordprocessingml/2006/main" xmlns:w14="http://schemas.microsoft.com/office/word/2010/wordml" xmlns:w15="http://schemas.microsoft.com/office/word/2012/wordml" xmlns:w16cex="http://schemas.microsoft.com/office/word/2018/wordml/cex" xmlns:w16cid="http://schemas.microsoft.com/office/word/2016/wordml/cid" xmlns:w16="http://schemas.microsoft.com/office/word/2018/wordml" xmlns:w16sdtdh="http://schemas.microsoft.com/office/word/2020/wordml/sdtdatahash" xmlns:w16se="http://schemas.microsoft.com/office/word/2015/wordml/symex" xmlns:wpg="http://schemas.microsoft.com/office/word/2010/wordprocessingGroup" xmlns:wpi="http://schemas.microsoft.com/office/word/2010/wordprocessingInk" xmlns:wne="http://schemas.microsoft.com/office/word/2006/wordml" xmlns:wps="http://schemas.microsoft.com/office/word/2010/wordprocessingShape" mc:Ignorable="w14 w15 w16se w16cid w16 w16cex w16sdtdh wp14">
   <w:body>
     <w:p>
       <w:r>
-        <w:t>STEP</w:t>
-      </w:r>
-      <w:proofErr w:type="gramStart"/>
-      <w:r>
-        <w:t>:1</w:t>
-      </w:r>
-      <w:proofErr w:type="gramEnd"/>
-      <w:r>
-        <w:t xml:space="preserve"> DOWNLOAD JENKINS.WAR FILE</w:t>
+        <w:t xml:space="preserve">Download JDK 8: </w:t>
+      </w:r>
+      <w:hyperlink r:id="rId5" w:history="1">
+        <w:r>
+          <w:rPr>
+            <w:rStyle w:val="Hyperlink"/>
+          </w:rPr>
+          <w:t>https://www.oracle.com/in/java/technologies/javase/javase8-archive-downloads.html</w:t>
+        </w:r>
+      </w:hyperlink>
+    </w:p>
+    <w:p/>
+    <w:p>
+      <w:r>
+        <w:t>STEP:1 DOWNLOAD JENKINS.WAR FILE</w:t>
       </w:r>
     </w:p>
     <w:p>
@@ -20,7 +26,7 @@
         <w:tab/>
         <w:t xml:space="preserve">LINK: </w:t>
       </w:r>
-      <w:hyperlink r:id="rId5" w:history="1">
+      <w:hyperlink r:id="rId6" w:history="1">
         <w:r>
           <w:rPr>
             <w:rStyle w:val="Hyperlink"/>
@@ -32,15 +38,7 @@
     <w:p>
       <w:r>
         <w:tab/>
-        <w:t>(</w:t>
-      </w:r>
-      <w:proofErr w:type="gramStart"/>
-      <w:r>
-        <w:t>don’t</w:t>
-      </w:r>
-      <w:proofErr w:type="gramEnd"/>
-      <w:r>
-        <w:t xml:space="preserve"> choose windows installer)</w:t>
+        <w:t>(don’t choose windows installer)</w:t>
       </w:r>
     </w:p>
     <w:p>
@@ -59,15 +57,7 @@
     </w:p>
     <w:p>
       <w:r>
-        <w:t>STEP</w:t>
-      </w:r>
-      <w:proofErr w:type="gramStart"/>
-      <w:r>
-        <w:t>:3</w:t>
-      </w:r>
-      <w:proofErr w:type="gramEnd"/>
-      <w:r>
-        <w:t xml:space="preserve"> OPEN CMD AND MOVE TO C:/ProgramFiles</w:t>
+        <w:t>STEP:3 OPEN CMD AND MOVE TO C:/ProgramFiles</w:t>
       </w:r>
     </w:p>
     <w:p>
@@ -78,13 +68,8 @@
           <w:numId w:val="1"/>
         </w:numPr>
       </w:pPr>
-      <w:proofErr w:type="gramStart"/>
-      <w:r>
-        <w:t>cd</w:t>
-      </w:r>
-      <w:proofErr w:type="gramEnd"/>
-      <w:r>
-        <w:t>..</w:t>
+      <w:r>
+        <w:t>cd..</w:t>
       </w:r>
     </w:p>
     <w:p>
@@ -95,13 +80,8 @@
           <w:numId w:val="1"/>
         </w:numPr>
       </w:pPr>
-      <w:proofErr w:type="gramStart"/>
-      <w:r>
-        <w:t>cd</w:t>
-      </w:r>
-      <w:proofErr w:type="gramEnd"/>
-      <w:r>
-        <w:t>..</w:t>
+      <w:r>
+        <w:t>cd..</w:t>
       </w:r>
     </w:p>
     <w:p>
@@ -123,15 +103,7 @@
     </w:p>
     <w:p>
       <w:r>
-        <w:t>STEP</w:t>
-      </w:r>
-      <w:proofErr w:type="gramStart"/>
-      <w:r>
-        <w:t>:4</w:t>
-      </w:r>
-      <w:proofErr w:type="gramEnd"/>
-      <w:r>
-        <w:t xml:space="preserve"> CHECK THE  JAVA VERSION</w:t>
+        <w:t>STEP:4 CHECK THE  JAVA VERSION</w:t>
       </w:r>
     </w:p>
     <w:p>
@@ -148,15 +120,7 @@
     </w:p>
     <w:p>
       <w:r>
-        <w:t>Note: Jenkins will work only with Java 8 or 11]</w:t>
-      </w:r>
-      <w:proofErr w:type="gramStart"/>
-      <w:r>
-        <w:t>,if</w:t>
-      </w:r>
-      <w:proofErr w:type="gramEnd"/>
-      <w:r>
-        <w:t xml:space="preserve"> your machine contains JAVA 8 or 11 you can directly run the Jenkins by executing below command in </w:t>
+        <w:t xml:space="preserve">Note: Jenkins will work only with Java 8 or 11],if your machine contains JAVA 8 or 11 you can directly run the Jenkins by executing below command in </w:t>
       </w:r>
       <w:proofErr w:type="spellStart"/>
       <w:r>
@@ -182,13 +146,8 @@
       <w:proofErr w:type="spellEnd"/>
     </w:p>
     <w:p>
-      <w:proofErr w:type="gramStart"/>
-      <w:r>
-        <w:t>but</w:t>
-      </w:r>
-      <w:proofErr w:type="gramEnd"/>
-      <w:r>
-        <w:t xml:space="preserve"> if you your machine contains some higher version of java download java 8 or 11 and give the path manually as mentioned below</w:t>
+      <w:r>
+        <w:t>but if you your machine contains some higher version of java download java 8 or 11 and give the path manually as mentioned below</w:t>
       </w:r>
     </w:p>
     <w:p>
@@ -206,10 +165,7 @@
         <w:t>\Java\jdk1.8.0_202\bin</w:t>
       </w:r>
       <w:r>
-        <w:t>\</w:t>
-      </w:r>
-      <w:r>
-        <w:t xml:space="preserve">java –jar </w:t>
+        <w:t xml:space="preserve">\java –jar </w:t>
       </w:r>
       <w:proofErr w:type="spellStart"/>
       <w:r>
@@ -228,70 +184,12 @@
           <w:noProof/>
           <w:lang w:bidi="gu-IN"/>
         </w:rPr>
+        <w:lastRenderedPageBreak/>
         <w:drawing>
-          <wp:inline distT="0" distB="0" distL="0" distR="0" wp14:anchorId="42E93722" wp14:editId="6FEDEA28">
+          <wp:inline distT="0" distB="0" distL="0" distR="0" wp14:anchorId="554ED256" wp14:editId="4BE82128">
             <wp:extent cx="5943600" cy="3341370"/>
             <wp:effectExtent l="0" t="0" r="0" b="0"/>
             <wp:docPr id="1" name="Picture 1"/>
-            <wp:cNvGraphicFramePr>
-              <a:graphicFrameLocks xmlns:a="http://schemas.openxmlformats.org/drawingml/2006/main" noChangeAspect="1"/>
-            </wp:cNvGraphicFramePr>
-            <a:graphic xmlns:a="http://schemas.openxmlformats.org/drawingml/2006/main">
-              <a:graphicData uri="http://schemas.openxmlformats.org/drawingml/2006/picture">
-                <pic:pic xmlns:pic="http://schemas.openxmlformats.org/drawingml/2006/picture">
-                  <pic:nvPicPr>
-                    <pic:cNvPr id="1" name=""/>
-                    <pic:cNvPicPr/>
-                  </pic:nvPicPr>
-                  <pic:blipFill>
-                    <a:blip r:embed="rId6"/>
-                    <a:stretch>
-                      <a:fillRect/>
-                    </a:stretch>
-                  </pic:blipFill>
-                  <pic:spPr>
-                    <a:xfrm>
-                      <a:off x="0" y="0"/>
-                      <a:ext cx="5943600" cy="3341370"/>
-                    </a:xfrm>
-                    <a:prstGeom prst="rect">
-                      <a:avLst/>
-                    </a:prstGeom>
-                  </pic:spPr>
-                </pic:pic>
-              </a:graphicData>
-            </a:graphic>
-          </wp:inline>
-        </w:drawing>
-      </w:r>
-    </w:p>
-    <w:p>
-      <w:proofErr w:type="spellStart"/>
-      <w:r>
-        <w:lastRenderedPageBreak/>
-        <w:t>Goto</w:t>
-      </w:r>
-      <w:proofErr w:type="spellEnd"/>
-      <w:r>
-        <w:t xml:space="preserve"> the browser and type: localhost 8080 and hit enter</w:t>
-      </w:r>
-    </w:p>
-    <w:p>
-      <w:r>
-        <w:t>Copy the secret code and click on continue</w:t>
-      </w:r>
-    </w:p>
-    <w:p>
-      <w:r>
-        <w:rPr>
-          <w:noProof/>
-          <w:lang w:bidi="gu-IN"/>
-        </w:rPr>
-        <w:drawing>
-          <wp:inline distT="0" distB="0" distL="0" distR="0" wp14:anchorId="7DAFFAC1" wp14:editId="7B0E7299">
-            <wp:extent cx="5943600" cy="3341370"/>
-            <wp:effectExtent l="0" t="0" r="0" b="0"/>
-            <wp:docPr id="2" name="Picture 2"/>
             <wp:cNvGraphicFramePr>
               <a:graphicFrameLocks xmlns:a="http://schemas.openxmlformats.org/drawingml/2006/main" noChangeAspect="1"/>
             </wp:cNvGraphicFramePr>
@@ -325,8 +223,18 @@
       </w:r>
     </w:p>
     <w:p>
-      <w:r>
-        <w:t>Click on install suggested plugins</w:t>
+      <w:proofErr w:type="spellStart"/>
+      <w:r>
+        <w:t>Goto</w:t>
+      </w:r>
+      <w:proofErr w:type="spellEnd"/>
+      <w:r>
+        <w:t xml:space="preserve"> the browser and type: localhost 8080 and hit enter</w:t>
+      </w:r>
+    </w:p>
+    <w:p>
+      <w:r>
+        <w:t>Copy the secret code and click on continue</w:t>
       </w:r>
     </w:p>
     <w:p>
@@ -336,10 +244,10 @@
           <w:lang w:bidi="gu-IN"/>
         </w:rPr>
         <w:drawing>
-          <wp:inline distT="0" distB="0" distL="0" distR="0" wp14:anchorId="1351491F" wp14:editId="287D7074">
+          <wp:inline distT="0" distB="0" distL="0" distR="0" wp14:anchorId="234CD54C" wp14:editId="559F8F50">
             <wp:extent cx="5943600" cy="3341370"/>
             <wp:effectExtent l="0" t="0" r="0" b="0"/>
-            <wp:docPr id="3" name="Picture 3"/>
+            <wp:docPr id="2" name="Picture 2"/>
             <wp:cNvGraphicFramePr>
               <a:graphicFrameLocks xmlns:a="http://schemas.openxmlformats.org/drawingml/2006/main" noChangeAspect="1"/>
             </wp:cNvGraphicFramePr>
@@ -374,7 +282,7 @@
     </w:p>
     <w:p>
       <w:r>
-        <w:t>Wait until installation get completed</w:t>
+        <w:t>Click on install suggested plugins</w:t>
       </w:r>
     </w:p>
     <w:p>
@@ -385,10 +293,10 @@
         </w:rPr>
         <w:lastRenderedPageBreak/>
         <w:drawing>
-          <wp:inline distT="0" distB="0" distL="0" distR="0" wp14:anchorId="67351299" wp14:editId="54499165">
+          <wp:inline distT="0" distB="0" distL="0" distR="0" wp14:anchorId="6549CD92" wp14:editId="5B604E40">
             <wp:extent cx="5943600" cy="3341370"/>
             <wp:effectExtent l="0" t="0" r="0" b="0"/>
-            <wp:docPr id="4" name="Picture 4"/>
+            <wp:docPr id="3" name="Picture 3"/>
             <wp:cNvGraphicFramePr>
               <a:graphicFrameLocks xmlns:a="http://schemas.openxmlformats.org/drawingml/2006/main" noChangeAspect="1"/>
             </wp:cNvGraphicFramePr>
@@ -420,9 +328,765 @@
           </wp:inline>
         </w:drawing>
       </w:r>
-      <w:bookmarkStart w:id="0" w:name="_GoBack"/>
-      <w:bookmarkEnd w:id="0"/>
-    </w:p>
+    </w:p>
+    <w:p>
+      <w:r>
+        <w:t>Wait until installation get completed</w:t>
+      </w:r>
+    </w:p>
+    <w:p>
+      <w:r>
+        <w:rPr>
+          <w:noProof/>
+          <w:lang w:bidi="gu-IN"/>
+        </w:rPr>
+        <w:drawing>
+          <wp:inline distT="0" distB="0" distL="0" distR="0" wp14:anchorId="18A6E2E4" wp14:editId="555AFF0C">
+            <wp:extent cx="5943600" cy="3341370"/>
+            <wp:effectExtent l="0" t="0" r="0" b="0"/>
+            <wp:docPr id="4" name="Picture 4"/>
+            <wp:cNvGraphicFramePr>
+              <a:graphicFrameLocks xmlns:a="http://schemas.openxmlformats.org/drawingml/2006/main" noChangeAspect="1"/>
+            </wp:cNvGraphicFramePr>
+            <a:graphic xmlns:a="http://schemas.openxmlformats.org/drawingml/2006/main">
+              <a:graphicData uri="http://schemas.openxmlformats.org/drawingml/2006/picture">
+                <pic:pic xmlns:pic="http://schemas.openxmlformats.org/drawingml/2006/picture">
+                  <pic:nvPicPr>
+                    <pic:cNvPr id="1" name=""/>
+                    <pic:cNvPicPr/>
+                  </pic:nvPicPr>
+                  <pic:blipFill>
+                    <a:blip r:embed="rId10"/>
+                    <a:stretch>
+                      <a:fillRect/>
+                    </a:stretch>
+                  </pic:blipFill>
+                  <pic:spPr>
+                    <a:xfrm>
+                      <a:off x="0" y="0"/>
+                      <a:ext cx="5943600" cy="3341370"/>
+                    </a:xfrm>
+                    <a:prstGeom prst="rect">
+                      <a:avLst/>
+                    </a:prstGeom>
+                  </pic:spPr>
+                </pic:pic>
+              </a:graphicData>
+            </a:graphic>
+          </wp:inline>
+        </w:drawing>
+      </w:r>
+    </w:p>
+    <w:p>
+      <w:r>
+        <w:t>Provide your details</w:t>
+      </w:r>
+    </w:p>
+    <w:p>
+      <w:r>
+        <w:rPr>
+          <w:noProof/>
+          <w:lang w:bidi="gu-IN"/>
+        </w:rPr>
+        <w:lastRenderedPageBreak/>
+        <w:drawing>
+          <wp:inline distT="0" distB="0" distL="0" distR="0" wp14:anchorId="1EF74E5F" wp14:editId="10865247">
+            <wp:extent cx="5943600" cy="3341370"/>
+            <wp:effectExtent l="0" t="0" r="0" b="0"/>
+            <wp:docPr id="5" name="Picture 5"/>
+            <wp:cNvGraphicFramePr>
+              <a:graphicFrameLocks xmlns:a="http://schemas.openxmlformats.org/drawingml/2006/main" noChangeAspect="1"/>
+            </wp:cNvGraphicFramePr>
+            <a:graphic xmlns:a="http://schemas.openxmlformats.org/drawingml/2006/main">
+              <a:graphicData uri="http://schemas.openxmlformats.org/drawingml/2006/picture">
+                <pic:pic xmlns:pic="http://schemas.openxmlformats.org/drawingml/2006/picture">
+                  <pic:nvPicPr>
+                    <pic:cNvPr id="1" name=""/>
+                    <pic:cNvPicPr/>
+                  </pic:nvPicPr>
+                  <pic:blipFill>
+                    <a:blip r:embed="rId11"/>
+                    <a:stretch>
+                      <a:fillRect/>
+                    </a:stretch>
+                  </pic:blipFill>
+                  <pic:spPr>
+                    <a:xfrm>
+                      <a:off x="0" y="0"/>
+                      <a:ext cx="5943600" cy="3341370"/>
+                    </a:xfrm>
+                    <a:prstGeom prst="rect">
+                      <a:avLst/>
+                    </a:prstGeom>
+                  </pic:spPr>
+                </pic:pic>
+              </a:graphicData>
+            </a:graphic>
+          </wp:inline>
+        </w:drawing>
+      </w:r>
+    </w:p>
+    <w:p>
+      <w:r>
+        <w:t>Click on save and continue</w:t>
+      </w:r>
+    </w:p>
+    <w:p>
+      <w:r>
+        <w:rPr>
+          <w:noProof/>
+          <w:lang w:bidi="gu-IN"/>
+        </w:rPr>
+        <w:drawing>
+          <wp:inline distT="0" distB="0" distL="0" distR="0" wp14:anchorId="0C0F3760" wp14:editId="3ECC1F96">
+            <wp:extent cx="5943600" cy="3341370"/>
+            <wp:effectExtent l="0" t="0" r="0" b="0"/>
+            <wp:docPr id="6" name="Picture 6"/>
+            <wp:cNvGraphicFramePr>
+              <a:graphicFrameLocks xmlns:a="http://schemas.openxmlformats.org/drawingml/2006/main" noChangeAspect="1"/>
+            </wp:cNvGraphicFramePr>
+            <a:graphic xmlns:a="http://schemas.openxmlformats.org/drawingml/2006/main">
+              <a:graphicData uri="http://schemas.openxmlformats.org/drawingml/2006/picture">
+                <pic:pic xmlns:pic="http://schemas.openxmlformats.org/drawingml/2006/picture">
+                  <pic:nvPicPr>
+                    <pic:cNvPr id="1" name=""/>
+                    <pic:cNvPicPr/>
+                  </pic:nvPicPr>
+                  <pic:blipFill>
+                    <a:blip r:embed="rId12"/>
+                    <a:stretch>
+                      <a:fillRect/>
+                    </a:stretch>
+                  </pic:blipFill>
+                  <pic:spPr>
+                    <a:xfrm>
+                      <a:off x="0" y="0"/>
+                      <a:ext cx="5943600" cy="3341370"/>
+                    </a:xfrm>
+                    <a:prstGeom prst="rect">
+                      <a:avLst/>
+                    </a:prstGeom>
+                  </pic:spPr>
+                </pic:pic>
+              </a:graphicData>
+            </a:graphic>
+          </wp:inline>
+        </w:drawing>
+      </w:r>
+    </w:p>
+    <w:p>
+      <w:r>
+        <w:t>Click on save and finish</w:t>
+      </w:r>
+    </w:p>
+    <w:p>
+      <w:r>
+        <w:rPr>
+          <w:noProof/>
+          <w:lang w:bidi="gu-IN"/>
+        </w:rPr>
+        <w:lastRenderedPageBreak/>
+        <w:drawing>
+          <wp:inline distT="0" distB="0" distL="0" distR="0" wp14:anchorId="37E4A2CC" wp14:editId="594635C3">
+            <wp:extent cx="5943600" cy="3341370"/>
+            <wp:effectExtent l="0" t="0" r="0" b="0"/>
+            <wp:docPr id="7" name="Picture 7"/>
+            <wp:cNvGraphicFramePr>
+              <a:graphicFrameLocks xmlns:a="http://schemas.openxmlformats.org/drawingml/2006/main" noChangeAspect="1"/>
+            </wp:cNvGraphicFramePr>
+            <a:graphic xmlns:a="http://schemas.openxmlformats.org/drawingml/2006/main">
+              <a:graphicData uri="http://schemas.openxmlformats.org/drawingml/2006/picture">
+                <pic:pic xmlns:pic="http://schemas.openxmlformats.org/drawingml/2006/picture">
+                  <pic:nvPicPr>
+                    <pic:cNvPr id="1" name=""/>
+                    <pic:cNvPicPr/>
+                  </pic:nvPicPr>
+                  <pic:blipFill>
+                    <a:blip r:embed="rId13"/>
+                    <a:stretch>
+                      <a:fillRect/>
+                    </a:stretch>
+                  </pic:blipFill>
+                  <pic:spPr>
+                    <a:xfrm>
+                      <a:off x="0" y="0"/>
+                      <a:ext cx="5943600" cy="3341370"/>
+                    </a:xfrm>
+                    <a:prstGeom prst="rect">
+                      <a:avLst/>
+                    </a:prstGeom>
+                  </pic:spPr>
+                </pic:pic>
+              </a:graphicData>
+            </a:graphic>
+          </wp:inline>
+        </w:drawing>
+      </w:r>
+    </w:p>
+    <w:p>
+      <w:r>
+        <w:t>Click on Start using Jenkins</w:t>
+      </w:r>
+    </w:p>
+    <w:p>
+      <w:r>
+        <w:t>Click on manage Jenkins</w:t>
+      </w:r>
+    </w:p>
+    <w:p>
+      <w:r>
+        <w:rPr>
+          <w:noProof/>
+          <w:lang w:bidi="gu-IN"/>
+        </w:rPr>
+        <w:drawing>
+          <wp:inline distT="0" distB="0" distL="0" distR="0" wp14:anchorId="758968E1" wp14:editId="33898749">
+            <wp:extent cx="5943600" cy="3341370"/>
+            <wp:effectExtent l="0" t="0" r="0" b="0"/>
+            <wp:docPr id="8" name="Picture 8"/>
+            <wp:cNvGraphicFramePr>
+              <a:graphicFrameLocks xmlns:a="http://schemas.openxmlformats.org/drawingml/2006/main" noChangeAspect="1"/>
+            </wp:cNvGraphicFramePr>
+            <a:graphic xmlns:a="http://schemas.openxmlformats.org/drawingml/2006/main">
+              <a:graphicData uri="http://schemas.openxmlformats.org/drawingml/2006/picture">
+                <pic:pic xmlns:pic="http://schemas.openxmlformats.org/drawingml/2006/picture">
+                  <pic:nvPicPr>
+                    <pic:cNvPr id="1" name=""/>
+                    <pic:cNvPicPr/>
+                  </pic:nvPicPr>
+                  <pic:blipFill>
+                    <a:blip r:embed="rId14"/>
+                    <a:stretch>
+                      <a:fillRect/>
+                    </a:stretch>
+                  </pic:blipFill>
+                  <pic:spPr>
+                    <a:xfrm>
+                      <a:off x="0" y="0"/>
+                      <a:ext cx="5943600" cy="3341370"/>
+                    </a:xfrm>
+                    <a:prstGeom prst="rect">
+                      <a:avLst/>
+                    </a:prstGeom>
+                  </pic:spPr>
+                </pic:pic>
+              </a:graphicData>
+            </a:graphic>
+          </wp:inline>
+        </w:drawing>
+      </w:r>
+    </w:p>
+    <w:p>
+      <w:r>
+        <w:t>Click on manage plugins</w:t>
+      </w:r>
+    </w:p>
+    <w:p>
+      <w:r>
+        <w:rPr>
+          <w:noProof/>
+          <w:lang w:bidi="gu-IN"/>
+        </w:rPr>
+        <w:lastRenderedPageBreak/>
+        <w:drawing>
+          <wp:inline distT="0" distB="0" distL="0" distR="0" wp14:anchorId="3E17C5A0" wp14:editId="31055741">
+            <wp:extent cx="5943600" cy="3341370"/>
+            <wp:effectExtent l="0" t="0" r="0" b="0"/>
+            <wp:docPr id="9" name="Picture 9"/>
+            <wp:cNvGraphicFramePr>
+              <a:graphicFrameLocks xmlns:a="http://schemas.openxmlformats.org/drawingml/2006/main" noChangeAspect="1"/>
+            </wp:cNvGraphicFramePr>
+            <a:graphic xmlns:a="http://schemas.openxmlformats.org/drawingml/2006/main">
+              <a:graphicData uri="http://schemas.openxmlformats.org/drawingml/2006/picture">
+                <pic:pic xmlns:pic="http://schemas.openxmlformats.org/drawingml/2006/picture">
+                  <pic:nvPicPr>
+                    <pic:cNvPr id="1" name=""/>
+                    <pic:cNvPicPr/>
+                  </pic:nvPicPr>
+                  <pic:blipFill>
+                    <a:blip r:embed="rId15"/>
+                    <a:stretch>
+                      <a:fillRect/>
+                    </a:stretch>
+                  </pic:blipFill>
+                  <pic:spPr>
+                    <a:xfrm>
+                      <a:off x="0" y="0"/>
+                      <a:ext cx="5943600" cy="3341370"/>
+                    </a:xfrm>
+                    <a:prstGeom prst="rect">
+                      <a:avLst/>
+                    </a:prstGeom>
+                  </pic:spPr>
+                </pic:pic>
+              </a:graphicData>
+            </a:graphic>
+          </wp:inline>
+        </w:drawing>
+      </w:r>
+    </w:p>
+    <w:p>
+      <w:r>
+        <w:t>Search for Maven Integration</w:t>
+      </w:r>
+    </w:p>
+    <w:p>
+      <w:r>
+        <w:rPr>
+          <w:noProof/>
+          <w:lang w:bidi="gu-IN"/>
+        </w:rPr>
+        <w:drawing>
+          <wp:inline distT="0" distB="0" distL="0" distR="0" wp14:anchorId="34F12112" wp14:editId="218E7BD1">
+            <wp:extent cx="5943600" cy="3341370"/>
+            <wp:effectExtent l="0" t="0" r="0" b="0"/>
+            <wp:docPr id="10" name="Picture 10"/>
+            <wp:cNvGraphicFramePr>
+              <a:graphicFrameLocks xmlns:a="http://schemas.openxmlformats.org/drawingml/2006/main" noChangeAspect="1"/>
+            </wp:cNvGraphicFramePr>
+            <a:graphic xmlns:a="http://schemas.openxmlformats.org/drawingml/2006/main">
+              <a:graphicData uri="http://schemas.openxmlformats.org/drawingml/2006/picture">
+                <pic:pic xmlns:pic="http://schemas.openxmlformats.org/drawingml/2006/picture">
+                  <pic:nvPicPr>
+                    <pic:cNvPr id="1" name=""/>
+                    <pic:cNvPicPr/>
+                  </pic:nvPicPr>
+                  <pic:blipFill>
+                    <a:blip r:embed="rId16"/>
+                    <a:stretch>
+                      <a:fillRect/>
+                    </a:stretch>
+                  </pic:blipFill>
+                  <pic:spPr>
+                    <a:xfrm>
+                      <a:off x="0" y="0"/>
+                      <a:ext cx="5943600" cy="3341370"/>
+                    </a:xfrm>
+                    <a:prstGeom prst="rect">
+                      <a:avLst/>
+                    </a:prstGeom>
+                  </pic:spPr>
+                </pic:pic>
+              </a:graphicData>
+            </a:graphic>
+          </wp:inline>
+        </w:drawing>
+      </w:r>
+      <w:r>
+        <w:t>click on install without restart</w:t>
+      </w:r>
+    </w:p>
+    <w:p>
+      <w:r>
+        <w:rPr>
+          <w:noProof/>
+          <w:lang w:bidi="gu-IN"/>
+        </w:rPr>
+        <w:lastRenderedPageBreak/>
+        <w:drawing>
+          <wp:inline distT="0" distB="0" distL="0" distR="0" wp14:anchorId="7230D751" wp14:editId="56C128D3">
+            <wp:extent cx="5943600" cy="3341370"/>
+            <wp:effectExtent l="0" t="0" r="0" b="0"/>
+            <wp:docPr id="11" name="Picture 11"/>
+            <wp:cNvGraphicFramePr>
+              <a:graphicFrameLocks xmlns:a="http://schemas.openxmlformats.org/drawingml/2006/main" noChangeAspect="1"/>
+            </wp:cNvGraphicFramePr>
+            <a:graphic xmlns:a="http://schemas.openxmlformats.org/drawingml/2006/main">
+              <a:graphicData uri="http://schemas.openxmlformats.org/drawingml/2006/picture">
+                <pic:pic xmlns:pic="http://schemas.openxmlformats.org/drawingml/2006/picture">
+                  <pic:nvPicPr>
+                    <pic:cNvPr id="1" name=""/>
+                    <pic:cNvPicPr/>
+                  </pic:nvPicPr>
+                  <pic:blipFill>
+                    <a:blip r:embed="rId17"/>
+                    <a:stretch>
+                      <a:fillRect/>
+                    </a:stretch>
+                  </pic:blipFill>
+                  <pic:spPr>
+                    <a:xfrm>
+                      <a:off x="0" y="0"/>
+                      <a:ext cx="5943600" cy="3341370"/>
+                    </a:xfrm>
+                    <a:prstGeom prst="rect">
+                      <a:avLst/>
+                    </a:prstGeom>
+                  </pic:spPr>
+                </pic:pic>
+              </a:graphicData>
+            </a:graphic>
+          </wp:inline>
+        </w:drawing>
+      </w:r>
+    </w:p>
+    <w:p>
+      <w:r>
+        <w:t>Once installation is done go to the dashboard</w:t>
+      </w:r>
+    </w:p>
+    <w:p>
+      <w:r>
+        <w:t>Again click on manage Jenkins and now click on global tool configuration</w:t>
+      </w:r>
+    </w:p>
+    <w:p/>
+    <w:p>
+      <w:r>
+        <w:rPr>
+          <w:noProof/>
+          <w:lang w:bidi="gu-IN"/>
+        </w:rPr>
+        <w:drawing>
+          <wp:inline distT="0" distB="0" distL="0" distR="0" wp14:anchorId="4B47FDCB" wp14:editId="23E0381A">
+            <wp:extent cx="5943600" cy="3341370"/>
+            <wp:effectExtent l="0" t="0" r="0" b="0"/>
+            <wp:docPr id="13" name="Picture 13"/>
+            <wp:cNvGraphicFramePr>
+              <a:graphicFrameLocks xmlns:a="http://schemas.openxmlformats.org/drawingml/2006/main" noChangeAspect="1"/>
+            </wp:cNvGraphicFramePr>
+            <a:graphic xmlns:a="http://schemas.openxmlformats.org/drawingml/2006/main">
+              <a:graphicData uri="http://schemas.openxmlformats.org/drawingml/2006/picture">
+                <pic:pic xmlns:pic="http://schemas.openxmlformats.org/drawingml/2006/picture">
+                  <pic:nvPicPr>
+                    <pic:cNvPr id="1" name=""/>
+                    <pic:cNvPicPr/>
+                  </pic:nvPicPr>
+                  <pic:blipFill>
+                    <a:blip r:embed="rId18"/>
+                    <a:stretch>
+                      <a:fillRect/>
+                    </a:stretch>
+                  </pic:blipFill>
+                  <pic:spPr>
+                    <a:xfrm>
+                      <a:off x="0" y="0"/>
+                      <a:ext cx="5943600" cy="3341370"/>
+                    </a:xfrm>
+                    <a:prstGeom prst="rect">
+                      <a:avLst/>
+                    </a:prstGeom>
+                  </pic:spPr>
+                </pic:pic>
+              </a:graphicData>
+            </a:graphic>
+          </wp:inline>
+        </w:drawing>
+      </w:r>
+    </w:p>
+    <w:p>
+      <w:proofErr w:type="spellStart"/>
+      <w:r>
+        <w:t>Goto</w:t>
+      </w:r>
+      <w:proofErr w:type="spellEnd"/>
+      <w:r>
+        <w:t xml:space="preserve"> JDK and provide your path</w:t>
+      </w:r>
+    </w:p>
+    <w:p>
+      <w:r>
+        <w:rPr>
+          <w:noProof/>
+          <w:lang w:bidi="gu-IN"/>
+        </w:rPr>
+        <w:lastRenderedPageBreak/>
+        <w:drawing>
+          <wp:inline distT="0" distB="0" distL="0" distR="0" wp14:anchorId="6BD511BD" wp14:editId="681666C2">
+            <wp:extent cx="5943600" cy="3341370"/>
+            <wp:effectExtent l="0" t="0" r="0" b="0"/>
+            <wp:docPr id="14" name="Picture 14"/>
+            <wp:cNvGraphicFramePr>
+              <a:graphicFrameLocks xmlns:a="http://schemas.openxmlformats.org/drawingml/2006/main" noChangeAspect="1"/>
+            </wp:cNvGraphicFramePr>
+            <a:graphic xmlns:a="http://schemas.openxmlformats.org/drawingml/2006/main">
+              <a:graphicData uri="http://schemas.openxmlformats.org/drawingml/2006/picture">
+                <pic:pic xmlns:pic="http://schemas.openxmlformats.org/drawingml/2006/picture">
+                  <pic:nvPicPr>
+                    <pic:cNvPr id="1" name=""/>
+                    <pic:cNvPicPr/>
+                  </pic:nvPicPr>
+                  <pic:blipFill>
+                    <a:blip r:embed="rId19"/>
+                    <a:stretch>
+                      <a:fillRect/>
+                    </a:stretch>
+                  </pic:blipFill>
+                  <pic:spPr>
+                    <a:xfrm>
+                      <a:off x="0" y="0"/>
+                      <a:ext cx="5943600" cy="3341370"/>
+                    </a:xfrm>
+                    <a:prstGeom prst="rect">
+                      <a:avLst/>
+                    </a:prstGeom>
+                  </pic:spPr>
+                </pic:pic>
+              </a:graphicData>
+            </a:graphic>
+          </wp:inline>
+        </w:drawing>
+      </w:r>
+    </w:p>
+    <w:p>
+      <w:r>
+        <w:t xml:space="preserve">In maven </w:t>
+      </w:r>
+    </w:p>
+    <w:p>
+      <w:r>
+        <w:t xml:space="preserve">Choose your </w:t>
+      </w:r>
+      <w:proofErr w:type="spellStart"/>
+      <w:r>
+        <w:t>eclips</w:t>
+      </w:r>
+      <w:proofErr w:type="spellEnd"/>
+      <w:r>
+        <w:t xml:space="preserve"> version and add it for that </w:t>
+      </w:r>
+      <w:proofErr w:type="spellStart"/>
+      <w:r>
+        <w:t>goto</w:t>
+      </w:r>
+      <w:proofErr w:type="spellEnd"/>
+      <w:r>
+        <w:t>&gt;</w:t>
+      </w:r>
+      <w:proofErr w:type="spellStart"/>
+      <w:r>
+        <w:t>eclips</w:t>
+      </w:r>
+      <w:proofErr w:type="spellEnd"/>
+      <w:r>
+        <w:t>&gt;windows&gt;preferences&gt;maven&gt;installation</w:t>
+      </w:r>
+    </w:p>
+    <w:p>
+      <w:r>
+        <w:rPr>
+          <w:noProof/>
+          <w:lang w:bidi="gu-IN"/>
+        </w:rPr>
+        <w:drawing>
+          <wp:inline distT="0" distB="0" distL="0" distR="0" wp14:anchorId="3E711E48" wp14:editId="14A38906">
+            <wp:extent cx="5943600" cy="3341370"/>
+            <wp:effectExtent l="0" t="0" r="0" b="0"/>
+            <wp:docPr id="16" name="Picture 16"/>
+            <wp:cNvGraphicFramePr>
+              <a:graphicFrameLocks xmlns:a="http://schemas.openxmlformats.org/drawingml/2006/main" noChangeAspect="1"/>
+            </wp:cNvGraphicFramePr>
+            <a:graphic xmlns:a="http://schemas.openxmlformats.org/drawingml/2006/main">
+              <a:graphicData uri="http://schemas.openxmlformats.org/drawingml/2006/picture">
+                <pic:pic xmlns:pic="http://schemas.openxmlformats.org/drawingml/2006/picture">
+                  <pic:nvPicPr>
+                    <pic:cNvPr id="1" name=""/>
+                    <pic:cNvPicPr/>
+                  </pic:nvPicPr>
+                  <pic:blipFill>
+                    <a:blip r:embed="rId20"/>
+                    <a:stretch>
+                      <a:fillRect/>
+                    </a:stretch>
+                  </pic:blipFill>
+                  <pic:spPr>
+                    <a:xfrm>
+                      <a:off x="0" y="0"/>
+                      <a:ext cx="5943600" cy="3341370"/>
+                    </a:xfrm>
+                    <a:prstGeom prst="rect">
+                      <a:avLst/>
+                    </a:prstGeom>
+                  </pic:spPr>
+                </pic:pic>
+              </a:graphicData>
+            </a:graphic>
+          </wp:inline>
+        </w:drawing>
+      </w:r>
+    </w:p>
+    <w:p>
+      <w:r>
+        <w:t>Version is: 3.8.1</w:t>
+      </w:r>
+    </w:p>
+    <w:p>
+      <w:r>
+        <w:rPr>
+          <w:noProof/>
+          <w:lang w:bidi="gu-IN"/>
+        </w:rPr>
+        <w:lastRenderedPageBreak/>
+        <w:drawing>
+          <wp:inline distT="0" distB="0" distL="0" distR="0" wp14:anchorId="60CC6EFD" wp14:editId="1DCAC883">
+            <wp:extent cx="5943600" cy="3341370"/>
+            <wp:effectExtent l="0" t="0" r="0" b="0"/>
+            <wp:docPr id="17" name="Picture 17"/>
+            <wp:cNvGraphicFramePr>
+              <a:graphicFrameLocks xmlns:a="http://schemas.openxmlformats.org/drawingml/2006/main" noChangeAspect="1"/>
+            </wp:cNvGraphicFramePr>
+            <a:graphic xmlns:a="http://schemas.openxmlformats.org/drawingml/2006/main">
+              <a:graphicData uri="http://schemas.openxmlformats.org/drawingml/2006/picture">
+                <pic:pic xmlns:pic="http://schemas.openxmlformats.org/drawingml/2006/picture">
+                  <pic:nvPicPr>
+                    <pic:cNvPr id="1" name=""/>
+                    <pic:cNvPicPr/>
+                  </pic:nvPicPr>
+                  <pic:blipFill>
+                    <a:blip r:embed="rId21"/>
+                    <a:stretch>
+                      <a:fillRect/>
+                    </a:stretch>
+                  </pic:blipFill>
+                  <pic:spPr>
+                    <a:xfrm>
+                      <a:off x="0" y="0"/>
+                      <a:ext cx="5943600" cy="3341370"/>
+                    </a:xfrm>
+                    <a:prstGeom prst="rect">
+                      <a:avLst/>
+                    </a:prstGeom>
+                  </pic:spPr>
+                </pic:pic>
+              </a:graphicData>
+            </a:graphic>
+          </wp:inline>
+        </w:drawing>
+      </w:r>
+    </w:p>
+    <w:p>
+      <w:r>
+        <w:t>Click on save and apply</w:t>
+      </w:r>
+    </w:p>
+    <w:p/>
+    <w:p>
+      <w:r>
+        <w:t>Create new job&gt; maven project</w:t>
+      </w:r>
+    </w:p>
+    <w:p>
+      <w:r>
+        <w:rPr>
+          <w:noProof/>
+          <w:lang w:bidi="gu-IN"/>
+        </w:rPr>
+        <w:drawing>
+          <wp:inline distT="0" distB="0" distL="0" distR="0" wp14:anchorId="077B12F3" wp14:editId="1792A116">
+            <wp:extent cx="5943600" cy="3341370"/>
+            <wp:effectExtent l="0" t="0" r="0" b="0"/>
+            <wp:docPr id="18" name="Picture 18"/>
+            <wp:cNvGraphicFramePr>
+              <a:graphicFrameLocks xmlns:a="http://schemas.openxmlformats.org/drawingml/2006/main" noChangeAspect="1"/>
+            </wp:cNvGraphicFramePr>
+            <a:graphic xmlns:a="http://schemas.openxmlformats.org/drawingml/2006/main">
+              <a:graphicData uri="http://schemas.openxmlformats.org/drawingml/2006/picture">
+                <pic:pic xmlns:pic="http://schemas.openxmlformats.org/drawingml/2006/picture">
+                  <pic:nvPicPr>
+                    <pic:cNvPr id="1" name=""/>
+                    <pic:cNvPicPr/>
+                  </pic:nvPicPr>
+                  <pic:blipFill>
+                    <a:blip r:embed="rId22"/>
+                    <a:stretch>
+                      <a:fillRect/>
+                    </a:stretch>
+                  </pic:blipFill>
+                  <pic:spPr>
+                    <a:xfrm>
+                      <a:off x="0" y="0"/>
+                      <a:ext cx="5943600" cy="3341370"/>
+                    </a:xfrm>
+                    <a:prstGeom prst="rect">
+                      <a:avLst/>
+                    </a:prstGeom>
+                  </pic:spPr>
+                </pic:pic>
+              </a:graphicData>
+            </a:graphic>
+          </wp:inline>
+        </w:drawing>
+      </w:r>
+    </w:p>
+    <w:p/>
+    <w:p>
+      <w:r>
+        <w:t xml:space="preserve">Give description and jump to </w:t>
+      </w:r>
+      <w:proofErr w:type="spellStart"/>
+      <w:r>
+        <w:t>presteps</w:t>
+      </w:r>
+      <w:proofErr w:type="spellEnd"/>
+    </w:p>
+    <w:p>
+      <w:r>
+        <w:lastRenderedPageBreak/>
+        <w:t>And provide your project’s pom.xml file location</w:t>
+      </w:r>
+    </w:p>
+    <w:p>
+      <w:r>
+        <w:rPr>
+          <w:noProof/>
+          <w:lang w:bidi="gu-IN"/>
+        </w:rPr>
+        <w:drawing>
+          <wp:inline distT="0" distB="0" distL="0" distR="0" wp14:anchorId="6F3A944B" wp14:editId="3557F024">
+            <wp:extent cx="5943600" cy="3341370"/>
+            <wp:effectExtent l="0" t="0" r="0" b="0"/>
+            <wp:docPr id="20" name="Picture 20"/>
+            <wp:cNvGraphicFramePr>
+              <a:graphicFrameLocks xmlns:a="http://schemas.openxmlformats.org/drawingml/2006/main" noChangeAspect="1"/>
+            </wp:cNvGraphicFramePr>
+            <a:graphic xmlns:a="http://schemas.openxmlformats.org/drawingml/2006/main">
+              <a:graphicData uri="http://schemas.openxmlformats.org/drawingml/2006/picture">
+                <pic:pic xmlns:pic="http://schemas.openxmlformats.org/drawingml/2006/picture">
+                  <pic:nvPicPr>
+                    <pic:cNvPr id="1" name=""/>
+                    <pic:cNvPicPr/>
+                  </pic:nvPicPr>
+                  <pic:blipFill>
+                    <a:blip r:embed="rId23"/>
+                    <a:stretch>
+                      <a:fillRect/>
+                    </a:stretch>
+                  </pic:blipFill>
+                  <pic:spPr>
+                    <a:xfrm>
+                      <a:off x="0" y="0"/>
+                      <a:ext cx="5943600" cy="3341370"/>
+                    </a:xfrm>
+                    <a:prstGeom prst="rect">
+                      <a:avLst/>
+                    </a:prstGeom>
+                  </pic:spPr>
+                </pic:pic>
+              </a:graphicData>
+            </a:graphic>
+          </wp:inline>
+        </w:drawing>
+      </w:r>
+    </w:p>
+    <w:p>
+      <w:r>
+        <w:t>In goal and option write: clean test</w:t>
+      </w:r>
+    </w:p>
+    <w:p/>
+    <w:p>
+      <w:r>
+        <w:t xml:space="preserve">Click on save </w:t>
+      </w:r>
+    </w:p>
+    <w:p/>
+    <w:p>
+      <w:r>
+        <w:t>Click on build now</w:t>
+      </w:r>
+    </w:p>
+    <w:p/>
+    <w:p/>
     <w:sectPr>
       <w:pgSz w:w="12240" w:h="15840"/>
       <w:pgMar w:top="1440" w:right="1440" w:bottom="1440" w:left="1440" w:header="720" w:footer="720" w:gutter="0"/>
@@ -434,7 +1098,7 @@
 </file>
 
 <file path=word/numbering.xml><?xml version="1.0" encoding="utf-8"?>
-<w:numbering xmlns:wpc="http://schemas.microsoft.com/office/word/2010/wordprocessingCanvas" xmlns:cx="http://schemas.microsoft.com/office/drawing/2014/chartex" xmlns:cx1="http://schemas.microsoft.com/office/drawing/2015/9/8/chartex" xmlns:mc="http://schemas.openxmlformats.org/markup-compatibility/2006" xmlns:o="urn:schemas-microsoft-com:office:office" xmlns:r="http://schemas.openxmlformats.org/officeDocument/2006/relationships" xmlns:m="http://schemas.openxmlformats.org/officeDocument/2006/math" xmlns:v="urn:schemas-microsoft-com:vml" xmlns:wp14="http://schemas.microsoft.com/office/word/2010/wordprocessingDrawing" xmlns:wp="http://schemas.openxmlformats.org/drawingml/2006/wordprocessingDrawing" xmlns:w10="urn:schemas-microsoft-com:office:word" xmlns:w="http://schemas.openxmlformats.org/wordprocessingml/2006/main" xmlns:w14="http://schemas.microsoft.com/office/word/2010/wordml" xmlns:w15="http://schemas.microsoft.com/office/word/2012/wordml" xmlns:w16se="http://schemas.microsoft.com/office/word/2015/wordml/symex" xmlns:wpg="http://schemas.microsoft.com/office/word/2010/wordprocessingGroup" xmlns:wpi="http://schemas.microsoft.com/office/word/2010/wordprocessingInk" xmlns:wne="http://schemas.microsoft.com/office/word/2006/wordml" xmlns:wps="http://schemas.microsoft.com/office/word/2010/wordprocessingShape" mc:Ignorable="w14 w15 w16se wp14">
+<w:numbering xmlns:wpc="http://schemas.microsoft.com/office/word/2010/wordprocessingCanvas" xmlns:cx="http://schemas.microsoft.com/office/drawing/2014/chartex" xmlns:cx1="http://schemas.microsoft.com/office/drawing/2015/9/8/chartex" xmlns:cx2="http://schemas.microsoft.com/office/drawing/2015/10/21/chartex" xmlns:cx3="http://schemas.microsoft.com/office/drawing/2016/5/9/chartex" xmlns:cx4="http://schemas.microsoft.com/office/drawing/2016/5/10/chartex" xmlns:cx5="http://schemas.microsoft.com/office/drawing/2016/5/11/chartex" xmlns:cx6="http://schemas.microsoft.com/office/drawing/2016/5/12/chartex" xmlns:cx7="http://schemas.microsoft.com/office/drawing/2016/5/13/chartex" xmlns:cx8="http://schemas.microsoft.com/office/drawing/2016/5/14/chartex" xmlns:mc="http://schemas.openxmlformats.org/markup-compatibility/2006" xmlns:aink="http://schemas.microsoft.com/office/drawing/2016/ink" xmlns:am3d="http://schemas.microsoft.com/office/drawing/2017/model3d" xmlns:o="urn:schemas-microsoft-com:office:office" xmlns:r="http://schemas.openxmlformats.org/officeDocument/2006/relationships" xmlns:m="http://schemas.openxmlformats.org/officeDocument/2006/math" xmlns:v="urn:schemas-microsoft-com:vml" xmlns:wp14="http://schemas.microsoft.com/office/word/2010/wordprocessingDrawing" xmlns:wp="http://schemas.openxmlformats.org/drawingml/2006/wordprocessingDrawing" xmlns:w10="urn:schemas-microsoft-com:office:word" xmlns:w="http://schemas.openxmlformats.org/wordprocessingml/2006/main" xmlns:w14="http://schemas.microsoft.com/office/word/2010/wordml" xmlns:w15="http://schemas.microsoft.com/office/word/2012/wordml" xmlns:w16cex="http://schemas.microsoft.com/office/word/2018/wordml/cex" xmlns:w16cid="http://schemas.microsoft.com/office/word/2016/wordml/cid" xmlns:w16="http://schemas.microsoft.com/office/word/2018/wordml" xmlns:w16sdtdh="http://schemas.microsoft.com/office/word/2020/wordml/sdtdatahash" xmlns:w16se="http://schemas.microsoft.com/office/word/2015/wordml/symex" xmlns:wpg="http://schemas.microsoft.com/office/word/2010/wordprocessingGroup" xmlns:wpi="http://schemas.microsoft.com/office/word/2010/wordprocessingInk" xmlns:wne="http://schemas.microsoft.com/office/word/2006/wordml" xmlns:wps="http://schemas.microsoft.com/office/word/2010/wordprocessingShape" mc:Ignorable="w14 w15 w16se w16cid w16 w16cex w16sdtdh wp14">
   <w:abstractNum w:abstractNumId="0" w15:restartNumberingAfterBreak="0">
     <w:nsid w:val="20D83E42"/>
     <w:multiLevelType w:val="hybridMultilevel"/>
@@ -554,7 +1218,7 @@
 </file>
 
 <file path=word/styles.xml><?xml version="1.0" encoding="utf-8"?>
-<w:styles xmlns:mc="http://schemas.openxmlformats.org/markup-compatibility/2006" xmlns:r="http://schemas.openxmlformats.org/officeDocument/2006/relationships" xmlns:w="http://schemas.openxmlformats.org/wordprocessingml/2006/main" xmlns:w14="http://schemas.microsoft.com/office/word/2010/wordml" xmlns:w15="http://schemas.microsoft.com/office/word/2012/wordml" xmlns:w16se="http://schemas.microsoft.com/office/word/2015/wordml/symex" mc:Ignorable="w14 w15 w16se">
+<w:styles xmlns:mc="http://schemas.openxmlformats.org/markup-compatibility/2006" xmlns:r="http://schemas.openxmlformats.org/officeDocument/2006/relationships" xmlns:w="http://schemas.openxmlformats.org/wordprocessingml/2006/main" xmlns:w14="http://schemas.microsoft.com/office/word/2010/wordml" xmlns:w15="http://schemas.microsoft.com/office/word/2012/wordml" xmlns:w16cex="http://schemas.microsoft.com/office/word/2018/wordml/cex" xmlns:w16cid="http://schemas.microsoft.com/office/word/2016/wordml/cid" xmlns:w16="http://schemas.microsoft.com/office/word/2018/wordml" xmlns:w16sdtdh="http://schemas.microsoft.com/office/word/2020/wordml/sdtdatahash" xmlns:w16se="http://schemas.microsoft.com/office/word/2015/wordml/symex" mc:Ignorable="w14 w15 w16se w16cid w16 w16cex w16sdtdh">
   <w:docDefaults>
     <w:rPrDefault>
       <w:rPr>
@@ -570,7 +1234,7 @@
       </w:pPr>
     </w:pPrDefault>
   </w:docDefaults>
-  <w:latentStyles w:defLockedState="0" w:defUIPriority="99" w:defSemiHidden="0" w:defUnhideWhenUsed="0" w:defQFormat="0" w:count="371">
+  <w:latentStyles w:defLockedState="0" w:defUIPriority="99" w:defSemiHidden="0" w:defUnhideWhenUsed="0" w:defQFormat="0" w:count="376">
     <w:lsdException w:name="Normal" w:uiPriority="0" w:qFormat="1"/>
     <w:lsdException w:name="heading 1" w:uiPriority="9" w:qFormat="1"/>
     <w:lsdException w:name="heading 2" w:semiHidden="1" w:uiPriority="9" w:unhideWhenUsed="1" w:qFormat="1"/>
@@ -676,7 +1340,6 @@
     <w:lsdException w:name="HTML Sample" w:semiHidden="1" w:unhideWhenUsed="1"/>
     <w:lsdException w:name="HTML Typewriter" w:semiHidden="1" w:unhideWhenUsed="1"/>
     <w:lsdException w:name="HTML Variable" w:semiHidden="1" w:unhideWhenUsed="1"/>
-    <w:lsdException w:name="Normal Table" w:semiHidden="1" w:unhideWhenUsed="1"/>
     <w:lsdException w:name="annotation subject" w:semiHidden="1" w:unhideWhenUsed="1"/>
     <w:lsdException w:name="No List" w:semiHidden="1" w:unhideWhenUsed="1"/>
     <w:lsdException w:name="Outline List 1" w:semiHidden="1" w:unhideWhenUsed="1"/>
@@ -719,11 +1382,8 @@
     <w:lsdException w:name="Table Contemporary" w:semiHidden="1" w:unhideWhenUsed="1"/>
     <w:lsdException w:name="Table Elegant" w:semiHidden="1" w:unhideWhenUsed="1"/>
     <w:lsdException w:name="Table Professional" w:semiHidden="1" w:unhideWhenUsed="1"/>
-    <w:lsdException w:name="Table Subtle 1" w:semiHidden="1" w:unhideWhenUsed="1"/>
     <w:lsdException w:name="Table Subtle 2" w:semiHidden="1" w:unhideWhenUsed="1"/>
     <w:lsdException w:name="Table Web 1" w:semiHidden="1" w:unhideWhenUsed="1"/>
-    <w:lsdException w:name="Table Web 2" w:semiHidden="1" w:unhideWhenUsed="1"/>
-    <w:lsdException w:name="Table Web 3" w:semiHidden="1" w:unhideWhenUsed="1"/>
     <w:lsdException w:name="Balloon Text" w:semiHidden="1" w:unhideWhenUsed="1"/>
     <w:lsdException w:name="Table Grid" w:uiPriority="39"/>
     <w:lsdException w:name="Table Theme" w:semiHidden="1" w:unhideWhenUsed="1"/>
@@ -942,6 +1602,11 @@
     <w:lsdException w:name="List Table 5 Dark Accent 6" w:uiPriority="50"/>
     <w:lsdException w:name="List Table 6 Colorful Accent 6" w:uiPriority="51"/>
     <w:lsdException w:name="List Table 7 Colorful Accent 6" w:uiPriority="52"/>
+    <w:lsdException w:name="Mention" w:semiHidden="1" w:unhideWhenUsed="1"/>
+    <w:lsdException w:name="Smart Hyperlink" w:semiHidden="1" w:unhideWhenUsed="1"/>
+    <w:lsdException w:name="Hashtag" w:semiHidden="1" w:unhideWhenUsed="1"/>
+    <w:lsdException w:name="Unresolved Mention" w:semiHidden="1" w:unhideWhenUsed="1"/>
+    <w:lsdException w:name="Smart Link" w:semiHidden="1" w:unhideWhenUsed="1"/>
   </w:latentStyles>
   <w:style w:type="paragraph" w:default="1" w:styleId="Normal">
     <w:name w:val="Normal"/>
@@ -995,6 +1660,18 @@
       <w:ind w:left="720"/>
       <w:contextualSpacing/>
     </w:pPr>
+  </w:style>
+  <w:style w:type="character" w:styleId="UnresolvedMention">
+    <w:name w:val="Unresolved Mention"/>
+    <w:basedOn w:val="DefaultParagraphFont"/>
+    <w:uiPriority w:val="99"/>
+    <w:semiHidden/>
+    <w:unhideWhenUsed/>
+    <w:rsid w:val="003C1259"/>
+    <w:rPr>
+      <w:color w:val="605E5C"/>
+      <w:shd w:val="clear" w:color="auto" w:fill="E1DFDD"/>
+    </w:rPr>
   </w:style>
 </w:styles>
 </file>

</xml_diff>